<commit_message>
done decide next node
</commit_message>
<xml_diff>
--- a/ModeFair Assessment.docx
+++ b/ModeFair Assessment.docx
@@ -644,8 +644,41 @@
       </w:r>
     </w:p>
     <w:p>
-      <w:r>
-        <w:br/>
+      <w:pPr>
+        <w:pStyle w:val="ListParagraph"/>
+        <w:numPr>
+          <w:ilvl w:val="0"/>
+          <w:numId w:val="1"/>
+        </w:numPr>
+      </w:pPr>
+      <w:r>
+        <w:t>Ratio of the capacity of the vehicle type k, and fixed cost</w:t>
+      </w:r>
+    </w:p>
+    <w:p>
+      <w:pPr>
+        <w:pStyle w:val="ListParagraph"/>
+        <w:numPr>
+          <w:ilvl w:val="0"/>
+          <w:numId w:val="1"/>
+        </w:numPr>
+      </w:pPr>
+      <w:r>
+        <w:t xml:space="preserve">Shortest distance among all edges between the customer </w:t>
+      </w:r>
+      <w:proofErr w:type="spellStart"/>
+      <w:r>
+        <w:t>i</w:t>
+      </w:r>
+      <w:proofErr w:type="spellEnd"/>
+      <w:r>
+        <w:t xml:space="preserve"> and customer l who has been assigned to vehicle type k.</w:t>
+      </w:r>
+    </w:p>
+    <w:p/>
+    <w:p/>
+    <w:p>
+      <w:r>
         <w:t>Local Pheromone Update for Customer</w:t>
       </w:r>
       <w:r>
@@ -697,6 +730,7 @@
     <w:p/>
     <w:p>
       <w:r>
+        <w:lastRenderedPageBreak/>
         <w:t>Global Pheromone Update for Customer Allocation Stage</w:t>
       </w:r>
     </w:p>
@@ -705,7 +739,6 @@
         <w:rPr>
           <w:noProof/>
         </w:rPr>
-        <w:lastRenderedPageBreak/>
         <w:drawing>
           <wp:inline distT="0" distB="0" distL="0" distR="0" wp14:anchorId="03FBEC77" wp14:editId="47CE85C4">
             <wp:extent cx="5731510" cy="3090545"/>

</xml_diff>